<commit_message>
Quick Planner initial commit
</commit_message>
<xml_diff>
--- a/02 - Quick Planner/02 - Quick Planner - Article.docx
+++ b/02 - Quick Planner/02 - Quick Planner - Article.docx
@@ -1,6 +1,6 @@
 
 <file path=word/document.xml><?xml version="1.0" encoding="utf-8"?>
-<w:document xmlns:wpc="http://schemas.microsoft.com/office/word/2010/wordprocessingCanvas" xmlns:cx="http://schemas.microsoft.com/office/drawing/2014/chartex" xmlns:cx1="http://schemas.microsoft.com/office/drawing/2015/9/8/chartex" xmlns:cx2="http://schemas.microsoft.com/office/drawing/2015/10/21/chartex" xmlns:cx3="http://schemas.microsoft.com/office/drawing/2016/5/9/chartex" xmlns:cx4="http://schemas.microsoft.com/office/drawing/2016/5/10/chartex" xmlns:cx5="http://schemas.microsoft.com/office/drawing/2016/5/11/chartex" xmlns:cx6="http://schemas.microsoft.com/office/drawing/2016/5/12/chartex" xmlns:cx7="http://schemas.microsoft.com/office/drawing/2016/5/13/chartex" xmlns:cx8="http://schemas.microsoft.com/office/drawing/2016/5/14/chartex" xmlns:mc="http://schemas.openxmlformats.org/markup-compatibility/2006" xmlns:aink="http://schemas.microsoft.com/office/drawing/2016/ink" xmlns:am3d="http://schemas.microsoft.com/office/drawing/2017/model3d" xmlns:o="urn:schemas-microsoft-com:office:office" xmlns:oel="http://schemas.microsoft.com/office/2019/extlst" xmlns:r="http://schemas.openxmlformats.org/officeDocument/2006/relationships" xmlns:m="http://schemas.openxmlformats.org/officeDocument/2006/math" xmlns:v="urn:schemas-microsoft-com:vml" xmlns:wp14="http://schemas.microsoft.com/office/word/2010/wordprocessingDrawing" xmlns:wp="http://schemas.openxmlformats.org/drawingml/2006/wordprocessingDrawing" xmlns:w10="urn:schemas-microsoft-com:office:word" xmlns:w="http://schemas.openxmlformats.org/wordprocessingml/2006/main" xmlns:w14="http://schemas.microsoft.com/office/word/2010/wordml" xmlns:w15="http://schemas.microsoft.com/office/word/2012/wordml" xmlns:w16cex="http://schemas.microsoft.com/office/word/2018/wordml/cex" xmlns:w16cid="http://schemas.microsoft.com/office/word/2016/wordml/cid" xmlns:w16="http://schemas.microsoft.com/office/word/2018/wordml" xmlns:w16du="http://schemas.microsoft.com/office/word/2023/wordml/word16du" xmlns:w16sdtdh="http://schemas.microsoft.com/office/word/2020/wordml/sdtdatahash" xmlns:w16se="http://schemas.microsoft.com/office/word/2015/wordml/symex" xmlns:wpg="http://schemas.microsoft.com/office/word/2010/wordprocessingGroup" xmlns:wpi="http://schemas.microsoft.com/office/word/2010/wordprocessingInk" xmlns:wne="http://schemas.microsoft.com/office/word/2006/wordml" xmlns:wps="http://schemas.microsoft.com/office/word/2010/wordprocessingShape" mc:Ignorable="w14 w15 w16se w16cid w16 w16cex w16sdtdh wp14">
+<w:document xmlns:wpc="http://schemas.microsoft.com/office/word/2010/wordprocessingCanvas" xmlns:cx="http://schemas.microsoft.com/office/drawing/2014/chartex" xmlns:cx1="http://schemas.microsoft.com/office/drawing/2015/9/8/chartex" xmlns:cx2="http://schemas.microsoft.com/office/drawing/2015/10/21/chartex" xmlns:cx3="http://schemas.microsoft.com/office/drawing/2016/5/9/chartex" xmlns:cx4="http://schemas.microsoft.com/office/drawing/2016/5/10/chartex" xmlns:cx5="http://schemas.microsoft.com/office/drawing/2016/5/11/chartex" xmlns:cx6="http://schemas.microsoft.com/office/drawing/2016/5/12/chartex" xmlns:cx7="http://schemas.microsoft.com/office/drawing/2016/5/13/chartex" xmlns:cx8="http://schemas.microsoft.com/office/drawing/2016/5/14/chartex" xmlns:mc="http://schemas.openxmlformats.org/markup-compatibility/2006" xmlns:aink="http://schemas.microsoft.com/office/drawing/2016/ink" xmlns:am3d="http://schemas.microsoft.com/office/drawing/2017/model3d" xmlns:o="urn:schemas-microsoft-com:office:office" xmlns:oel="http://schemas.microsoft.com/office/2019/extlst" xmlns:r="http://schemas.openxmlformats.org/officeDocument/2006/relationships" xmlns:m="http://schemas.openxmlformats.org/officeDocument/2006/math" xmlns:v="urn:schemas-microsoft-com:vml" xmlns:wp14="http://schemas.microsoft.com/office/word/2010/wordprocessingDrawing" xmlns:wp="http://schemas.openxmlformats.org/drawingml/2006/wordprocessingDrawing" xmlns:w10="urn:schemas-microsoft-com:office:word" xmlns:w="http://schemas.openxmlformats.org/wordprocessingml/2006/main" xmlns:w14="http://schemas.microsoft.com/office/word/2010/wordml" xmlns:w15="http://schemas.microsoft.com/office/word/2012/wordml" xmlns:w16cex="http://schemas.microsoft.com/office/word/2018/wordml/cex" xmlns:w16cid="http://schemas.microsoft.com/office/word/2016/wordml/cid" xmlns:w16="http://schemas.microsoft.com/office/word/2018/wordml" xmlns:w16sdtdh="http://schemas.microsoft.com/office/word/2020/wordml/sdtdatahash" xmlns:w16se="http://schemas.microsoft.com/office/word/2015/wordml/symex" xmlns:wpg="http://schemas.microsoft.com/office/word/2010/wordprocessingGroup" xmlns:wpi="http://schemas.microsoft.com/office/word/2010/wordprocessingInk" xmlns:wne="http://schemas.microsoft.com/office/word/2006/wordml" xmlns:wps="http://schemas.microsoft.com/office/word/2010/wordprocessingShape" mc:Ignorable="w14 w15 w16se w16cid w16 w16cex w16sdtdh wp14">
   <w:body>
     <w:p>
       <w:pPr>
@@ -47,7 +47,51 @@
         <w:rPr>
           <w:lang w:val="en-US"/>
         </w:rPr>
-        <w:t>MS Project and other tools are excellent but sometimes you need something quick to capture an idea and get a sense of sequence and timespans.</w:t>
+        <w:t>MS Project</w:t>
+      </w:r>
+      <w:r>
+        <w:rPr>
+          <w:lang w:val="en-US"/>
+        </w:rPr>
+        <w:t>, Monday, BaseCamp, LiquidPlanner</w:t>
+      </w:r>
+      <w:r>
+        <w:rPr>
+          <w:lang w:val="en-US"/>
+        </w:rPr>
+        <w:t xml:space="preserve"> and other tools are excellent but sometimes you need something quick to capture an idea and get a sense of sequence and timespans.</w:t>
+      </w:r>
+      <w:r>
+        <w:rPr>
+          <w:lang w:val="en-US"/>
+        </w:rPr>
+        <w:t xml:space="preserve"> Many of us have used Excel to draw a Gantt chart using a few shaded cells. Several years </w:t>
+      </w:r>
+      <w:r>
+        <w:rPr>
+          <w:lang w:val="en-US"/>
+        </w:rPr>
+        <w:t>ago,</w:t>
+      </w:r>
+      <w:r>
+        <w:rPr>
+          <w:lang w:val="en-US"/>
+        </w:rPr>
+        <w:t xml:space="preserve"> I wanted something a little more automated and came up with a workbook I dubbed </w:t>
+      </w:r>
+      <w:r>
+        <w:rPr>
+          <w:i/>
+          <w:iCs/>
+          <w:lang w:val="en-US"/>
+        </w:rPr>
+        <w:t>QuickPlanner</w:t>
+      </w:r>
+      <w:r>
+        <w:rPr>
+          <w:lang w:val="en-US"/>
+        </w:rPr>
+        <w:t xml:space="preserve"> that lets me keys in a list of items with date ranges and have Excel plot them out. I have found this little tool indispensable for all kinds of small tasks, such as plotting out travel itineraries, team leave planning and, yes, even project plans that do eventually end up in MS Project.</w:t>
       </w:r>
     </w:p>
     <w:p>
@@ -56,6 +100,254 @@
           <w:lang w:val="en-US"/>
         </w:rPr>
       </w:pPr>
+    </w:p>
+    <w:p>
+      <w:pPr>
+        <w:rPr>
+          <w:lang w:val="en-US"/>
+        </w:rPr>
+      </w:pPr>
+      <w:r>
+        <w:rPr>
+          <w:lang w:val="en-US"/>
+        </w:rPr>
+        <w:t xml:space="preserve">The QuickPlanner is not a feature-rich planning tool – it has no sense of resourcing or hierarchies. </w:t>
+      </w:r>
+      <w:r>
+        <w:rPr>
+          <w:lang w:val="en-US"/>
+        </w:rPr>
+        <w:t>However,</w:t>
+      </w:r>
+      <w:r>
+        <w:rPr>
+          <w:lang w:val="en-US"/>
+        </w:rPr>
+        <w:t xml:space="preserve"> if you want something visual, it could do the trick. Features include:</w:t>
+      </w:r>
+    </w:p>
+    <w:p>
+      <w:pPr>
+        <w:rPr>
+          <w:lang w:val="en-US"/>
+        </w:rPr>
+      </w:pPr>
+    </w:p>
+    <w:p>
+      <w:pPr>
+        <w:pStyle w:val="ListParagraph"/>
+        <w:numPr>
+          <w:ilvl w:val="0"/>
+          <w:numId w:val="11"/>
+        </w:numPr>
+        <w:rPr>
+          <w:lang w:val="en-US"/>
+        </w:rPr>
+      </w:pPr>
+      <w:r>
+        <w:rPr>
+          <w:lang w:val="en-US"/>
+        </w:rPr>
+        <w:t xml:space="preserve">Unlocked, flexible and </w:t>
+      </w:r>
+      <w:proofErr w:type="gramStart"/>
+      <w:r>
+        <w:rPr>
+          <w:lang w:val="en-US"/>
+        </w:rPr>
+        <w:t>customizable</w:t>
+      </w:r>
+      <w:proofErr w:type="gramEnd"/>
+    </w:p>
+    <w:p>
+      <w:pPr>
+        <w:pStyle w:val="ListParagraph"/>
+        <w:numPr>
+          <w:ilvl w:val="0"/>
+          <w:numId w:val="11"/>
+        </w:numPr>
+        <w:rPr>
+          <w:lang w:val="en-US"/>
+        </w:rPr>
+      </w:pPr>
+      <w:r>
+        <w:rPr>
+          <w:lang w:val="en-US"/>
+        </w:rPr>
+        <w:t>Tabular data entry with e</w:t>
+      </w:r>
+      <w:r>
+        <w:rPr>
+          <w:lang w:val="en-US"/>
+        </w:rPr>
+        <w:t>xtra columns for information</w:t>
+      </w:r>
+    </w:p>
+    <w:p>
+      <w:pPr>
+        <w:pStyle w:val="ListParagraph"/>
+        <w:numPr>
+          <w:ilvl w:val="0"/>
+          <w:numId w:val="11"/>
+        </w:numPr>
+        <w:rPr>
+          <w:lang w:val="en-US"/>
+        </w:rPr>
+      </w:pPr>
+      <w:r>
+        <w:rPr>
+          <w:lang w:val="en-US"/>
+        </w:rPr>
+        <w:t xml:space="preserve">Conditional formatting to draw </w:t>
+      </w:r>
+      <w:proofErr w:type="gramStart"/>
+      <w:r>
+        <w:rPr>
+          <w:lang w:val="en-US"/>
+        </w:rPr>
+        <w:t>bars</w:t>
+      </w:r>
+      <w:proofErr w:type="gramEnd"/>
+    </w:p>
+    <w:p>
+      <w:pPr>
+        <w:pStyle w:val="ListParagraph"/>
+        <w:numPr>
+          <w:ilvl w:val="0"/>
+          <w:numId w:val="11"/>
+        </w:numPr>
+        <w:rPr>
+          <w:lang w:val="en-US"/>
+        </w:rPr>
+      </w:pPr>
+      <w:r>
+        <w:rPr>
+          <w:lang w:val="en-US"/>
+        </w:rPr>
+        <w:t xml:space="preserve">Conditional formatting to show weekends and current </w:t>
+      </w:r>
+      <w:proofErr w:type="gramStart"/>
+      <w:r>
+        <w:rPr>
+          <w:lang w:val="en-US"/>
+        </w:rPr>
+        <w:t>date</w:t>
+      </w:r>
+      <w:proofErr w:type="gramEnd"/>
+    </w:p>
+    <w:p>
+      <w:pPr>
+        <w:pStyle w:val="ListParagraph"/>
+        <w:numPr>
+          <w:ilvl w:val="0"/>
+          <w:numId w:val="11"/>
+        </w:numPr>
+        <w:rPr>
+          <w:lang w:val="en-US"/>
+        </w:rPr>
+      </w:pPr>
+      <w:r>
+        <w:rPr>
+          <w:lang w:val="en-US"/>
+        </w:rPr>
+        <w:t>Data e</w:t>
+      </w:r>
+      <w:r>
+        <w:rPr>
+          <w:lang w:val="en-US"/>
+        </w:rPr>
+        <w:t>ntry sheet with timelines on a day scale</w:t>
+      </w:r>
+    </w:p>
+    <w:p>
+      <w:pPr>
+        <w:pStyle w:val="ListParagraph"/>
+        <w:numPr>
+          <w:ilvl w:val="0"/>
+          <w:numId w:val="11"/>
+        </w:numPr>
+        <w:rPr>
+          <w:lang w:val="en-US"/>
+        </w:rPr>
+      </w:pPr>
+      <w:r>
+        <w:rPr>
+          <w:lang w:val="en-US"/>
+        </w:rPr>
+        <w:t>Linked sheets for week and monthly scale</w:t>
+      </w:r>
+    </w:p>
+    <w:p>
+      <w:pPr>
+        <w:pStyle w:val="ListParagraph"/>
+        <w:numPr>
+          <w:ilvl w:val="0"/>
+          <w:numId w:val="11"/>
+        </w:numPr>
+        <w:rPr>
+          <w:lang w:val="en-US"/>
+        </w:rPr>
+      </w:pPr>
+      <w:r>
+        <w:rPr>
+          <w:lang w:val="en-US"/>
+        </w:rPr>
+        <w:t>No macros or add-ins required; uses built-in Excel functions</w:t>
+      </w:r>
+    </w:p>
+    <w:p>
+      <w:pPr>
+        <w:rPr>
+          <w:lang w:val="en-US"/>
+        </w:rPr>
+      </w:pPr>
+    </w:p>
+    <w:p>
+      <w:pPr>
+        <w:rPr>
+          <w:lang w:val="en-US"/>
+        </w:rPr>
+      </w:pPr>
+      <w:r>
+        <w:rPr>
+          <w:lang w:val="en-US"/>
+        </w:rPr>
+        <w:t>You can add formulas in the date columns to create dependencies between start and end dates for different tasks.</w:t>
+      </w:r>
+    </w:p>
+    <w:p>
+      <w:pPr>
+        <w:rPr>
+          <w:lang w:val="en-US"/>
+        </w:rPr>
+      </w:pPr>
+    </w:p>
+    <w:p>
+      <w:pPr>
+        <w:rPr>
+          <w:lang w:val="en-US"/>
+        </w:rPr>
+      </w:pPr>
+      <w:r>
+        <w:rPr>
+          <w:lang w:val="en-US"/>
+        </w:rPr>
+        <w:t>Download QuickPlanner for free</w:t>
+      </w:r>
+      <w:proofErr w:type="spellStart"/>
+      <w:r>
+        <w:rPr>
+          <w:lang w:val="en-US"/>
+        </w:rPr>
+        <w:t xml:space="preserve"> </w:t>
+      </w:r>
+      <w:proofErr w:type="spellEnd"/>
+      <w:r>
+        <w:rPr>
+          <w:lang w:val="en-US"/>
+        </w:rPr>
+        <w:t>and have a play with QuickPlanner.</w:t>
+      </w:r>
     </w:p>
     <w:p>
       <w:pPr>
@@ -159,7 +451,7 @@
 </file>
 
 <file path=word/numbering.xml><?xml version="1.0" encoding="utf-8"?>
-<w:numbering xmlns:wpc="http://schemas.microsoft.com/office/word/2010/wordprocessingCanvas" xmlns:cx="http://schemas.microsoft.com/office/drawing/2014/chartex" xmlns:cx1="http://schemas.microsoft.com/office/drawing/2015/9/8/chartex" xmlns:cx2="http://schemas.microsoft.com/office/drawing/2015/10/21/chartex" xmlns:cx3="http://schemas.microsoft.com/office/drawing/2016/5/9/chartex" xmlns:cx4="http://schemas.microsoft.com/office/drawing/2016/5/10/chartex" xmlns:cx5="http://schemas.microsoft.com/office/drawing/2016/5/11/chartex" xmlns:cx6="http://schemas.microsoft.com/office/drawing/2016/5/12/chartex" xmlns:cx7="http://schemas.microsoft.com/office/drawing/2016/5/13/chartex" xmlns:cx8="http://schemas.microsoft.com/office/drawing/2016/5/14/chartex" xmlns:mc="http://schemas.openxmlformats.org/markup-compatibility/2006" xmlns:aink="http://schemas.microsoft.com/office/drawing/2016/ink" xmlns:am3d="http://schemas.microsoft.com/office/drawing/2017/model3d" xmlns:o="urn:schemas-microsoft-com:office:office" xmlns:oel="http://schemas.microsoft.com/office/2019/extlst" xmlns:r="http://schemas.openxmlformats.org/officeDocument/2006/relationships" xmlns:m="http://schemas.openxmlformats.org/officeDocument/2006/math" xmlns:v="urn:schemas-microsoft-com:vml" xmlns:wp14="http://schemas.microsoft.com/office/word/2010/wordprocessingDrawing" xmlns:wp="http://schemas.openxmlformats.org/drawingml/2006/wordprocessingDrawing" xmlns:w10="urn:schemas-microsoft-com:office:word" xmlns:w="http://schemas.openxmlformats.org/wordprocessingml/2006/main" xmlns:w14="http://schemas.microsoft.com/office/word/2010/wordml" xmlns:w15="http://schemas.microsoft.com/office/word/2012/wordml" xmlns:w16cex="http://schemas.microsoft.com/office/word/2018/wordml/cex" xmlns:w16cid="http://schemas.microsoft.com/office/word/2016/wordml/cid" xmlns:w16="http://schemas.microsoft.com/office/word/2018/wordml" xmlns:w16du="http://schemas.microsoft.com/office/word/2023/wordml/word16du" xmlns:w16sdtdh="http://schemas.microsoft.com/office/word/2020/wordml/sdtdatahash" xmlns:w16se="http://schemas.microsoft.com/office/word/2015/wordml/symex" xmlns:wpg="http://schemas.microsoft.com/office/word/2010/wordprocessingGroup" xmlns:wpi="http://schemas.microsoft.com/office/word/2010/wordprocessingInk" xmlns:wne="http://schemas.microsoft.com/office/word/2006/wordml" xmlns:wps="http://schemas.microsoft.com/office/word/2010/wordprocessingShape" mc:Ignorable="w14 w15 w16se w16cid w16 w16cex w16sdtdh wp14">
+<w:numbering xmlns:wpc="http://schemas.microsoft.com/office/word/2010/wordprocessingCanvas" xmlns:cx="http://schemas.microsoft.com/office/drawing/2014/chartex" xmlns:cx1="http://schemas.microsoft.com/office/drawing/2015/9/8/chartex" xmlns:cx2="http://schemas.microsoft.com/office/drawing/2015/10/21/chartex" xmlns:cx3="http://schemas.microsoft.com/office/drawing/2016/5/9/chartex" xmlns:cx4="http://schemas.microsoft.com/office/drawing/2016/5/10/chartex" xmlns:cx5="http://schemas.microsoft.com/office/drawing/2016/5/11/chartex" xmlns:cx6="http://schemas.microsoft.com/office/drawing/2016/5/12/chartex" xmlns:cx7="http://schemas.microsoft.com/office/drawing/2016/5/13/chartex" xmlns:cx8="http://schemas.microsoft.com/office/drawing/2016/5/14/chartex" xmlns:mc="http://schemas.openxmlformats.org/markup-compatibility/2006" xmlns:aink="http://schemas.microsoft.com/office/drawing/2016/ink" xmlns:am3d="http://schemas.microsoft.com/office/drawing/2017/model3d" xmlns:o="urn:schemas-microsoft-com:office:office" xmlns:oel="http://schemas.microsoft.com/office/2019/extlst" xmlns:r="http://schemas.openxmlformats.org/officeDocument/2006/relationships" xmlns:m="http://schemas.openxmlformats.org/officeDocument/2006/math" xmlns:v="urn:schemas-microsoft-com:vml" xmlns:wp14="http://schemas.microsoft.com/office/word/2010/wordprocessingDrawing" xmlns:wp="http://schemas.openxmlformats.org/drawingml/2006/wordprocessingDrawing" xmlns:w10="urn:schemas-microsoft-com:office:word" xmlns:w="http://schemas.openxmlformats.org/wordprocessingml/2006/main" xmlns:w14="http://schemas.microsoft.com/office/word/2010/wordml" xmlns:w15="http://schemas.microsoft.com/office/word/2012/wordml" xmlns:w16cex="http://schemas.microsoft.com/office/word/2018/wordml/cex" xmlns:w16cid="http://schemas.microsoft.com/office/word/2016/wordml/cid" xmlns:w16="http://schemas.microsoft.com/office/word/2018/wordml" xmlns:w16sdtdh="http://schemas.microsoft.com/office/word/2020/wordml/sdtdatahash" xmlns:w16se="http://schemas.microsoft.com/office/word/2015/wordml/symex" xmlns:wpg="http://schemas.microsoft.com/office/word/2010/wordprocessingGroup" xmlns:wpi="http://schemas.microsoft.com/office/word/2010/wordprocessingInk" xmlns:wne="http://schemas.microsoft.com/office/word/2006/wordml" xmlns:wps="http://schemas.microsoft.com/office/word/2010/wordprocessingShape" mc:Ignorable="w14 w15 w16se w16cid w16 w16cex w16sdtdh wp14">
   <w:abstractNum w:abstractNumId="0" w15:restartNumberingAfterBreak="0">
     <w:nsid w:val="03DD7047"/>
     <w:multiLevelType w:val="hybridMultilevel"/>
@@ -336,6 +628,119 @@
     </w:lvl>
   </w:abstractNum>
   <w:abstractNum w:abstractNumId="2" w15:restartNumberingAfterBreak="0">
+    <w:nsid w:val="31B065C7"/>
+    <w:multiLevelType w:val="hybridMultilevel"/>
+    <w:tmpl w:val="14205312"/>
+    <w:lvl w:ilvl="0" w:tplc="08090005">
+      <w:start w:val="1"/>
+      <w:numFmt w:val="bullet"/>
+      <w:lvlText w:val=""/>
+      <w:lvlJc w:val="left"/>
+      <w:pPr>
+        <w:ind w:left="777" w:hanging="360"/>
+      </w:pPr>
+      <w:rPr>
+        <w:rFonts w:ascii="Wingdings" w:hAnsi="Wingdings" w:hint="default"/>
+      </w:rPr>
+    </w:lvl>
+    <w:lvl w:ilvl="1" w:tplc="08090003" w:tentative="1">
+      <w:start w:val="1"/>
+      <w:numFmt w:val="bullet"/>
+      <w:lvlText w:val="o"/>
+      <w:lvlJc w:val="left"/>
+      <w:pPr>
+        <w:ind w:left="1497" w:hanging="360"/>
+      </w:pPr>
+      <w:rPr>
+        <w:rFonts w:ascii="Courier New" w:hAnsi="Courier New" w:hint="default"/>
+      </w:rPr>
+    </w:lvl>
+    <w:lvl w:ilvl="2" w:tplc="08090005" w:tentative="1">
+      <w:start w:val="1"/>
+      <w:numFmt w:val="bullet"/>
+      <w:lvlText w:val=""/>
+      <w:lvlJc w:val="left"/>
+      <w:pPr>
+        <w:ind w:left="2217" w:hanging="360"/>
+      </w:pPr>
+      <w:rPr>
+        <w:rFonts w:ascii="Wingdings" w:hAnsi="Wingdings" w:hint="default"/>
+      </w:rPr>
+    </w:lvl>
+    <w:lvl w:ilvl="3" w:tplc="08090001" w:tentative="1">
+      <w:start w:val="1"/>
+      <w:numFmt w:val="bullet"/>
+      <w:lvlText w:val=""/>
+      <w:lvlJc w:val="left"/>
+      <w:pPr>
+        <w:ind w:left="2937" w:hanging="360"/>
+      </w:pPr>
+      <w:rPr>
+        <w:rFonts w:ascii="Symbol" w:hAnsi="Symbol" w:hint="default"/>
+      </w:rPr>
+    </w:lvl>
+    <w:lvl w:ilvl="4" w:tplc="08090003" w:tentative="1">
+      <w:start w:val="1"/>
+      <w:numFmt w:val="bullet"/>
+      <w:lvlText w:val="o"/>
+      <w:lvlJc w:val="left"/>
+      <w:pPr>
+        <w:ind w:left="3657" w:hanging="360"/>
+      </w:pPr>
+      <w:rPr>
+        <w:rFonts w:ascii="Courier New" w:hAnsi="Courier New" w:hint="default"/>
+      </w:rPr>
+    </w:lvl>
+    <w:lvl w:ilvl="5" w:tplc="08090005" w:tentative="1">
+      <w:start w:val="1"/>
+      <w:numFmt w:val="bullet"/>
+      <w:lvlText w:val=""/>
+      <w:lvlJc w:val="left"/>
+      <w:pPr>
+        <w:ind w:left="4377" w:hanging="360"/>
+      </w:pPr>
+      <w:rPr>
+        <w:rFonts w:ascii="Wingdings" w:hAnsi="Wingdings" w:hint="default"/>
+      </w:rPr>
+    </w:lvl>
+    <w:lvl w:ilvl="6" w:tplc="08090001" w:tentative="1">
+      <w:start w:val="1"/>
+      <w:numFmt w:val="bullet"/>
+      <w:lvlText w:val=""/>
+      <w:lvlJc w:val="left"/>
+      <w:pPr>
+        <w:ind w:left="5097" w:hanging="360"/>
+      </w:pPr>
+      <w:rPr>
+        <w:rFonts w:ascii="Symbol" w:hAnsi="Symbol" w:hint="default"/>
+      </w:rPr>
+    </w:lvl>
+    <w:lvl w:ilvl="7" w:tplc="08090003" w:tentative="1">
+      <w:start w:val="1"/>
+      <w:numFmt w:val="bullet"/>
+      <w:lvlText w:val="o"/>
+      <w:lvlJc w:val="left"/>
+      <w:pPr>
+        <w:ind w:left="5817" w:hanging="360"/>
+      </w:pPr>
+      <w:rPr>
+        <w:rFonts w:ascii="Courier New" w:hAnsi="Courier New" w:hint="default"/>
+      </w:rPr>
+    </w:lvl>
+    <w:lvl w:ilvl="8" w:tplc="08090005" w:tentative="1">
+      <w:start w:val="1"/>
+      <w:numFmt w:val="bullet"/>
+      <w:lvlText w:val=""/>
+      <w:lvlJc w:val="left"/>
+      <w:pPr>
+        <w:ind w:left="6537" w:hanging="360"/>
+      </w:pPr>
+      <w:rPr>
+        <w:rFonts w:ascii="Wingdings" w:hAnsi="Wingdings" w:hint="default"/>
+      </w:rPr>
+    </w:lvl>
+  </w:abstractNum>
+  <w:abstractNum w:abstractNumId="3" w15:restartNumberingAfterBreak="0">
     <w:nsid w:val="37225F06"/>
     <w:multiLevelType w:val="hybridMultilevel"/>
     <w:tmpl w:val="6D28FE42"/>
@@ -448,7 +853,7 @@
       </w:rPr>
     </w:lvl>
   </w:abstractNum>
-  <w:abstractNum w:abstractNumId="3" w15:restartNumberingAfterBreak="0">
+  <w:abstractNum w:abstractNumId="4" w15:restartNumberingAfterBreak="0">
     <w:nsid w:val="3EB85752"/>
     <w:multiLevelType w:val="hybridMultilevel"/>
     <w:tmpl w:val="96C0C03E"/>
@@ -537,7 +942,7 @@
       </w:pPr>
     </w:lvl>
   </w:abstractNum>
-  <w:abstractNum w:abstractNumId="4" w15:restartNumberingAfterBreak="0">
+  <w:abstractNum w:abstractNumId="5" w15:restartNumberingAfterBreak="0">
     <w:nsid w:val="3EC83416"/>
     <w:multiLevelType w:val="hybridMultilevel"/>
     <w:tmpl w:val="8168E83C"/>
@@ -626,7 +1031,7 @@
       </w:pPr>
     </w:lvl>
   </w:abstractNum>
-  <w:abstractNum w:abstractNumId="5" w15:restartNumberingAfterBreak="0">
+  <w:abstractNum w:abstractNumId="6" w15:restartNumberingAfterBreak="0">
     <w:nsid w:val="56A4231C"/>
     <w:multiLevelType w:val="hybridMultilevel"/>
     <w:tmpl w:val="C196394E"/>
@@ -715,7 +1120,7 @@
       </w:pPr>
     </w:lvl>
   </w:abstractNum>
-  <w:abstractNum w:abstractNumId="6" w15:restartNumberingAfterBreak="0">
+  <w:abstractNum w:abstractNumId="7" w15:restartNumberingAfterBreak="0">
     <w:nsid w:val="583C4B41"/>
     <w:multiLevelType w:val="hybridMultilevel"/>
     <w:tmpl w:val="068CA64A"/>
@@ -827,7 +1232,7 @@
       </w:rPr>
     </w:lvl>
   </w:abstractNum>
-  <w:abstractNum w:abstractNumId="7" w15:restartNumberingAfterBreak="0">
+  <w:abstractNum w:abstractNumId="8" w15:restartNumberingAfterBreak="0">
     <w:nsid w:val="68DD25C5"/>
     <w:multiLevelType w:val="hybridMultilevel"/>
     <w:tmpl w:val="5E80AAEA"/>
@@ -940,7 +1345,7 @@
       </w:rPr>
     </w:lvl>
   </w:abstractNum>
-  <w:abstractNum w:abstractNumId="8" w15:restartNumberingAfterBreak="0">
+  <w:abstractNum w:abstractNumId="9" w15:restartNumberingAfterBreak="0">
     <w:nsid w:val="6DBA49C1"/>
     <w:multiLevelType w:val="hybridMultilevel"/>
     <w:tmpl w:val="403CA1E6"/>
@@ -1028,7 +1433,7 @@
       </w:pPr>
     </w:lvl>
   </w:abstractNum>
-  <w:abstractNum w:abstractNumId="9" w15:restartNumberingAfterBreak="0">
+  <w:abstractNum w:abstractNumId="10" w15:restartNumberingAfterBreak="0">
     <w:nsid w:val="6E157B9A"/>
     <w:multiLevelType w:val="hybridMultilevel"/>
     <w:tmpl w:val="08E80C56"/>
@@ -1115,34 +1520,37 @@
     </w:lvl>
   </w:abstractNum>
   <w:num w:numId="1" w16cid:durableId="1755735428">
-    <w:abstractNumId w:val="3"/>
+    <w:abstractNumId w:val="4"/>
   </w:num>
   <w:num w:numId="2" w16cid:durableId="1480077330">
-    <w:abstractNumId w:val="7"/>
+    <w:abstractNumId w:val="8"/>
   </w:num>
   <w:num w:numId="3" w16cid:durableId="297154678">
     <w:abstractNumId w:val="0"/>
   </w:num>
   <w:num w:numId="4" w16cid:durableId="397483781">
-    <w:abstractNumId w:val="2"/>
+    <w:abstractNumId w:val="3"/>
   </w:num>
   <w:num w:numId="5" w16cid:durableId="356542366">
-    <w:abstractNumId w:val="6"/>
+    <w:abstractNumId w:val="7"/>
   </w:num>
   <w:num w:numId="6" w16cid:durableId="1439980949">
-    <w:abstractNumId w:val="9"/>
+    <w:abstractNumId w:val="10"/>
   </w:num>
   <w:num w:numId="7" w16cid:durableId="457379548">
-    <w:abstractNumId w:val="4"/>
+    <w:abstractNumId w:val="5"/>
   </w:num>
   <w:num w:numId="8" w16cid:durableId="1069621694">
-    <w:abstractNumId w:val="8"/>
+    <w:abstractNumId w:val="9"/>
   </w:num>
   <w:num w:numId="9" w16cid:durableId="565606611">
     <w:abstractNumId w:val="1"/>
   </w:num>
   <w:num w:numId="10" w16cid:durableId="1540046487">
-    <w:abstractNumId w:val="5"/>
+    <w:abstractNumId w:val="6"/>
+  </w:num>
+  <w:num w:numId="11" w16cid:durableId="1349065507">
+    <w:abstractNumId w:val="2"/>
   </w:num>
 </w:numbering>
 </file>

</xml_diff>